<commit_message>
Rimossa riga fondo pagina
</commit_message>
<xml_diff>
--- a/Documentazione/TemplateDocumenti_2018-11-23.docx
+++ b/Documentazione/TemplateDocumenti_2018-11-23.docx
@@ -1,6 +1,6 @@
 
 <file path=word/document.xml><?xml version="1.0" encoding="utf-8"?>
-<w:document xmlns:wpc="http://schemas.microsoft.com/office/word/2010/wordprocessingCanvas" xmlns:cx="http://schemas.microsoft.com/office/drawing/2014/chartex" xmlns:cx1="http://schemas.microsoft.com/office/drawing/2015/9/8/chartex" xmlns:mc="http://schemas.openxmlformats.org/markup-compatibility/2006" xmlns:o="urn:schemas-microsoft-com:office:office" xmlns:r="http://schemas.openxmlformats.org/officeDocument/2006/relationships" xmlns:m="http://schemas.openxmlformats.org/officeDocument/2006/math" xmlns:v="urn:schemas-microsoft-com:vml" xmlns:wp14="http://schemas.microsoft.com/office/word/2010/wordprocessingDrawing" xmlns:wp="http://schemas.openxmlformats.org/drawingml/2006/wordprocessingDrawing" xmlns:w10="urn:schemas-microsoft-com:office:word" xmlns:w="http://schemas.openxmlformats.org/wordprocessingml/2006/main" xmlns:w14="http://schemas.microsoft.com/office/word/2010/wordml" xmlns:w15="http://schemas.microsoft.com/office/word/2012/wordml" xmlns:w16se="http://schemas.microsoft.com/office/word/2015/wordml/symex" xmlns:wpg="http://schemas.microsoft.com/office/word/2010/wordprocessingGroup" xmlns:wpi="http://schemas.microsoft.com/office/word/2010/wordprocessingInk" xmlns:wne="http://schemas.microsoft.com/office/word/2006/wordml" xmlns:wps="http://schemas.microsoft.com/office/word/2010/wordprocessingShape" mc:Ignorable="w14 w15 w16se wp14">
+<w:document xmlns:wpc="http://schemas.microsoft.com/office/word/2010/wordprocessingCanvas" xmlns:cx="http://schemas.microsoft.com/office/drawing/2014/chartex" xmlns:cx1="http://schemas.microsoft.com/office/drawing/2015/9/8/chartex" xmlns:cx2="http://schemas.microsoft.com/office/drawing/2015/10/21/chartex" xmlns:cx3="http://schemas.microsoft.com/office/drawing/2016/5/9/chartex" xmlns:cx4="http://schemas.microsoft.com/office/drawing/2016/5/10/chartex" xmlns:cx5="http://schemas.microsoft.com/office/drawing/2016/5/11/chartex" xmlns:cx6="http://schemas.microsoft.com/office/drawing/2016/5/12/chartex" xmlns:cx7="http://schemas.microsoft.com/office/drawing/2016/5/13/chartex" xmlns:cx8="http://schemas.microsoft.com/office/drawing/2016/5/14/chartex" xmlns:mc="http://schemas.openxmlformats.org/markup-compatibility/2006" xmlns:aink="http://schemas.microsoft.com/office/drawing/2016/ink" xmlns:am3d="http://schemas.microsoft.com/office/drawing/2017/model3d" xmlns:o="urn:schemas-microsoft-com:office:office" xmlns:r="http://schemas.openxmlformats.org/officeDocument/2006/relationships" xmlns:m="http://schemas.openxmlformats.org/officeDocument/2006/math" xmlns:v="urn:schemas-microsoft-com:vml" xmlns:wp14="http://schemas.microsoft.com/office/word/2010/wordprocessingDrawing" xmlns:wp="http://schemas.openxmlformats.org/drawingml/2006/wordprocessingDrawing" xmlns:w10="urn:schemas-microsoft-com:office:word" xmlns:w="http://schemas.openxmlformats.org/wordprocessingml/2006/main" xmlns:w14="http://schemas.microsoft.com/office/word/2010/wordml" xmlns:w15="http://schemas.microsoft.com/office/word/2012/wordml" xmlns:w16cid="http://schemas.microsoft.com/office/word/2016/wordml/cid" xmlns:w16se="http://schemas.microsoft.com/office/word/2015/wordml/symex" xmlns:wpg="http://schemas.microsoft.com/office/word/2010/wordprocessingGroup" xmlns:wpi="http://schemas.microsoft.com/office/word/2010/wordprocessingInk" xmlns:wne="http://schemas.microsoft.com/office/word/2006/wordml" xmlns:wps="http://schemas.microsoft.com/office/word/2010/wordprocessingShape" mc:Ignorable="w14 w15 w16se w16cid wp14">
   <w:body>
     <w:p>
       <w:pPr>
@@ -46,9 +46,7 @@
           <w14:reflection w14:blurRad="0" w14:stA="44000" w14:stPos="0" w14:endA="0" w14:endPos="12000" w14:dist="0" w14:dir="5400000" w14:fadeDir="5400000" w14:sx="100000" w14:sy="-100000" w14:kx="0" w14:ky="0" w14:algn="bl"/>
         </w:rPr>
       </w:pPr>
-      <w:bookmarkStart w:id="0" w:name="_GoBack"/>
-    </w:p>
-    <w:bookmarkEnd w:id="0"/>
+    </w:p>
     <w:p>
       <w:pPr>
         <w:rPr>
@@ -97,7 +95,11 @@
     <w:sdt>
       <w:sdtPr>
         <w:rPr>
-          <w:rFonts w:asciiTheme="minorHAnsi" w:hAnsiTheme="minorHAnsi" w:cstheme="minorHAnsi"/>
+          <w:rFonts w:asciiTheme="minorHAnsi" w:eastAsiaTheme="minorHAnsi" w:hAnsiTheme="minorHAnsi" w:cstheme="minorHAnsi"/>
+          <w:color w:val="auto"/>
+          <w:sz w:val="22"/>
+          <w:szCs w:val="22"/>
+          <w:lang w:eastAsia="en-US"/>
         </w:rPr>
         <w:id w:val="-633248397"/>
         <w:docPartObj>
@@ -107,12 +109,7 @@
       </w:sdtPr>
       <w:sdtEndPr>
         <w:rPr>
-          <w:rFonts w:eastAsiaTheme="minorHAnsi"/>
           <w:bCs/>
-          <w:color w:val="auto"/>
-          <w:sz w:val="22"/>
-          <w:szCs w:val="22"/>
-          <w:lang w:eastAsia="en-US"/>
         </w:rPr>
       </w:sdtEndPr>
       <w:sdtContent>
@@ -468,7 +465,7 @@
           <w:sz w:val="36"/>
         </w:rPr>
       </w:pPr>
-      <w:bookmarkStart w:id="1" w:name="_Toc530745988"/>
+      <w:bookmarkStart w:id="0" w:name="_Toc530745988"/>
       <w:r>
         <w:rPr>
           <w:rFonts w:asciiTheme="minorHAnsi" w:hAnsiTheme="minorHAnsi" w:cstheme="minorHAnsi"/>
@@ -478,7 +475,7 @@
         </w:rPr>
         <w:t>Titolo 1</w:t>
       </w:r>
-      <w:bookmarkEnd w:id="1"/>
+      <w:bookmarkEnd w:id="0"/>
     </w:p>
     <w:p>
       <w:pPr>
@@ -490,7 +487,7 @@
           <w:sz w:val="28"/>
         </w:rPr>
       </w:pPr>
-      <w:bookmarkStart w:id="2" w:name="_Toc530745989"/>
+      <w:bookmarkStart w:id="1" w:name="_Toc530745989"/>
       <w:r>
         <w:rPr>
           <w:rFonts w:asciiTheme="minorHAnsi" w:hAnsiTheme="minorHAnsi" w:cstheme="minorHAnsi"/>
@@ -500,13 +497,15 @@
         </w:rPr>
         <w:t>Titolo 1.1</w:t>
       </w:r>
-      <w:bookmarkEnd w:id="2"/>
+      <w:bookmarkEnd w:id="1"/>
     </w:p>
     <w:sectPr>
-      <w:headerReference w:type="default" r:id="rId7"/>
-      <w:footerReference w:type="default" r:id="rId8"/>
-      <w:headerReference w:type="first" r:id="rId9"/>
-      <w:footerReference w:type="first" r:id="rId10"/>
+      <w:headerReference w:type="even" r:id="rId7"/>
+      <w:headerReference w:type="default" r:id="rId8"/>
+      <w:footerReference w:type="even" r:id="rId9"/>
+      <w:footerReference w:type="default" r:id="rId10"/>
+      <w:headerReference w:type="first" r:id="rId11"/>
+      <w:footerReference w:type="first" r:id="rId12"/>
       <w:pgSz w:w="11906" w:h="16838"/>
       <w:pgMar w:top="1843" w:right="1134" w:bottom="1134" w:left="1134" w:header="284" w:footer="708" w:gutter="0"/>
       <w:cols w:space="708"/>
@@ -518,7 +517,7 @@
 </file>
 
 <file path=word/endnotes.xml><?xml version="1.0" encoding="utf-8"?>
-<w:endnotes xmlns:wpc="http://schemas.microsoft.com/office/word/2010/wordprocessingCanvas" xmlns:cx="http://schemas.microsoft.com/office/drawing/2014/chartex" xmlns:cx1="http://schemas.microsoft.com/office/drawing/2015/9/8/chartex" xmlns:mc="http://schemas.openxmlformats.org/markup-compatibility/2006" xmlns:o="urn:schemas-microsoft-com:office:office" xmlns:r="http://schemas.openxmlformats.org/officeDocument/2006/relationships" xmlns:m="http://schemas.openxmlformats.org/officeDocument/2006/math" xmlns:v="urn:schemas-microsoft-com:vml" xmlns:wp14="http://schemas.microsoft.com/office/word/2010/wordprocessingDrawing" xmlns:wp="http://schemas.openxmlformats.org/drawingml/2006/wordprocessingDrawing" xmlns:w10="urn:schemas-microsoft-com:office:word" xmlns:w="http://schemas.openxmlformats.org/wordprocessingml/2006/main" xmlns:w14="http://schemas.microsoft.com/office/word/2010/wordml" xmlns:w15="http://schemas.microsoft.com/office/word/2012/wordml" xmlns:w16se="http://schemas.microsoft.com/office/word/2015/wordml/symex" xmlns:wpg="http://schemas.microsoft.com/office/word/2010/wordprocessingGroup" xmlns:wpi="http://schemas.microsoft.com/office/word/2010/wordprocessingInk" xmlns:wne="http://schemas.microsoft.com/office/word/2006/wordml" xmlns:wps="http://schemas.microsoft.com/office/word/2010/wordprocessingShape" mc:Ignorable="w14 w15 w16se wp14">
+<w:endnotes xmlns:wpc="http://schemas.microsoft.com/office/word/2010/wordprocessingCanvas" xmlns:cx="http://schemas.microsoft.com/office/drawing/2014/chartex" xmlns:cx1="http://schemas.microsoft.com/office/drawing/2015/9/8/chartex" xmlns:cx2="http://schemas.microsoft.com/office/drawing/2015/10/21/chartex" xmlns:cx3="http://schemas.microsoft.com/office/drawing/2016/5/9/chartex" xmlns:cx4="http://schemas.microsoft.com/office/drawing/2016/5/10/chartex" xmlns:cx5="http://schemas.microsoft.com/office/drawing/2016/5/11/chartex" xmlns:cx6="http://schemas.microsoft.com/office/drawing/2016/5/12/chartex" xmlns:cx7="http://schemas.microsoft.com/office/drawing/2016/5/13/chartex" xmlns:cx8="http://schemas.microsoft.com/office/drawing/2016/5/14/chartex" xmlns:mc="http://schemas.openxmlformats.org/markup-compatibility/2006" xmlns:aink="http://schemas.microsoft.com/office/drawing/2016/ink" xmlns:am3d="http://schemas.microsoft.com/office/drawing/2017/model3d" xmlns:o="urn:schemas-microsoft-com:office:office" xmlns:r="http://schemas.openxmlformats.org/officeDocument/2006/relationships" xmlns:m="http://schemas.openxmlformats.org/officeDocument/2006/math" xmlns:v="urn:schemas-microsoft-com:vml" xmlns:wp14="http://schemas.microsoft.com/office/word/2010/wordprocessingDrawing" xmlns:wp="http://schemas.openxmlformats.org/drawingml/2006/wordprocessingDrawing" xmlns:w10="urn:schemas-microsoft-com:office:word" xmlns:w="http://schemas.openxmlformats.org/wordprocessingml/2006/main" xmlns:w14="http://schemas.microsoft.com/office/word/2010/wordml" xmlns:w15="http://schemas.microsoft.com/office/word/2012/wordml" xmlns:w16cid="http://schemas.microsoft.com/office/word/2016/wordml/cid" xmlns:w16se="http://schemas.microsoft.com/office/word/2015/wordml/symex" xmlns:wpg="http://schemas.microsoft.com/office/word/2010/wordprocessingGroup" xmlns:wpi="http://schemas.microsoft.com/office/word/2010/wordprocessingInk" xmlns:wne="http://schemas.microsoft.com/office/word/2006/wordml" xmlns:wps="http://schemas.microsoft.com/office/word/2010/wordprocessingShape" mc:Ignorable="w14 w15 w16se w16cid wp14">
   <w:endnote w:type="separator" w:id="-1">
     <w:p>
       <w:pPr>
@@ -543,7 +542,17 @@
 </file>
 
 <file path=word/footer1.xml><?xml version="1.0" encoding="utf-8"?>
-<w:ftr xmlns:wpc="http://schemas.microsoft.com/office/word/2010/wordprocessingCanvas" xmlns:cx="http://schemas.microsoft.com/office/drawing/2014/chartex" xmlns:cx1="http://schemas.microsoft.com/office/drawing/2015/9/8/chartex" xmlns:mc="http://schemas.openxmlformats.org/markup-compatibility/2006" xmlns:o="urn:schemas-microsoft-com:office:office" xmlns:r="http://schemas.openxmlformats.org/officeDocument/2006/relationships" xmlns:m="http://schemas.openxmlformats.org/officeDocument/2006/math" xmlns:v="urn:schemas-microsoft-com:vml" xmlns:wp14="http://schemas.microsoft.com/office/word/2010/wordprocessingDrawing" xmlns:wp="http://schemas.openxmlformats.org/drawingml/2006/wordprocessingDrawing" xmlns:w10="urn:schemas-microsoft-com:office:word" xmlns:w="http://schemas.openxmlformats.org/wordprocessingml/2006/main" xmlns:w14="http://schemas.microsoft.com/office/word/2010/wordml" xmlns:w15="http://schemas.microsoft.com/office/word/2012/wordml" xmlns:w16se="http://schemas.microsoft.com/office/word/2015/wordml/symex" xmlns:wpg="http://schemas.microsoft.com/office/word/2010/wordprocessingGroup" xmlns:wpi="http://schemas.microsoft.com/office/word/2010/wordprocessingInk" xmlns:wne="http://schemas.microsoft.com/office/word/2006/wordml" xmlns:wps="http://schemas.microsoft.com/office/word/2010/wordprocessingShape" mc:Ignorable="w14 w15 w16se wp14">
+<w:ftr xmlns:wpc="http://schemas.microsoft.com/office/word/2010/wordprocessingCanvas" xmlns:cx="http://schemas.microsoft.com/office/drawing/2014/chartex" xmlns:cx1="http://schemas.microsoft.com/office/drawing/2015/9/8/chartex" xmlns:cx2="http://schemas.microsoft.com/office/drawing/2015/10/21/chartex" xmlns:cx3="http://schemas.microsoft.com/office/drawing/2016/5/9/chartex" xmlns:cx4="http://schemas.microsoft.com/office/drawing/2016/5/10/chartex" xmlns:cx5="http://schemas.microsoft.com/office/drawing/2016/5/11/chartex" xmlns:cx6="http://schemas.microsoft.com/office/drawing/2016/5/12/chartex" xmlns:cx7="http://schemas.microsoft.com/office/drawing/2016/5/13/chartex" xmlns:cx8="http://schemas.microsoft.com/office/drawing/2016/5/14/chartex" xmlns:mc="http://schemas.openxmlformats.org/markup-compatibility/2006" xmlns:aink="http://schemas.microsoft.com/office/drawing/2016/ink" xmlns:am3d="http://schemas.microsoft.com/office/drawing/2017/model3d" xmlns:o="urn:schemas-microsoft-com:office:office" xmlns:r="http://schemas.openxmlformats.org/officeDocument/2006/relationships" xmlns:m="http://schemas.openxmlformats.org/officeDocument/2006/math" xmlns:v="urn:schemas-microsoft-com:vml" xmlns:wp14="http://schemas.microsoft.com/office/word/2010/wordprocessingDrawing" xmlns:wp="http://schemas.openxmlformats.org/drawingml/2006/wordprocessingDrawing" xmlns:w10="urn:schemas-microsoft-com:office:word" xmlns:w="http://schemas.openxmlformats.org/wordprocessingml/2006/main" xmlns:w14="http://schemas.microsoft.com/office/word/2010/wordml" xmlns:w15="http://schemas.microsoft.com/office/word/2012/wordml" xmlns:w16cid="http://schemas.microsoft.com/office/word/2016/wordml/cid" xmlns:w16se="http://schemas.microsoft.com/office/word/2015/wordml/symex" xmlns:wpg="http://schemas.microsoft.com/office/word/2010/wordprocessingGroup" xmlns:wpi="http://schemas.microsoft.com/office/word/2010/wordprocessingInk" xmlns:wne="http://schemas.microsoft.com/office/word/2006/wordml" xmlns:wps="http://schemas.microsoft.com/office/word/2010/wordprocessingShape" mc:Ignorable="w14 w15 w16se w16cid wp14">
+  <w:p>
+    <w:pPr>
+      <w:pStyle w:val="Pidipagina"/>
+    </w:pPr>
+  </w:p>
+</w:ftr>
+</file>
+
+<file path=word/footer2.xml><?xml version="1.0" encoding="utf-8"?>
+<w:ftr xmlns:wpc="http://schemas.microsoft.com/office/word/2010/wordprocessingCanvas" xmlns:cx="http://schemas.microsoft.com/office/drawing/2014/chartex" xmlns:cx1="http://schemas.microsoft.com/office/drawing/2015/9/8/chartex" xmlns:cx2="http://schemas.microsoft.com/office/drawing/2015/10/21/chartex" xmlns:cx3="http://schemas.microsoft.com/office/drawing/2016/5/9/chartex" xmlns:cx4="http://schemas.microsoft.com/office/drawing/2016/5/10/chartex" xmlns:cx5="http://schemas.microsoft.com/office/drawing/2016/5/11/chartex" xmlns:cx6="http://schemas.microsoft.com/office/drawing/2016/5/12/chartex" xmlns:cx7="http://schemas.microsoft.com/office/drawing/2016/5/13/chartex" xmlns:cx8="http://schemas.microsoft.com/office/drawing/2016/5/14/chartex" xmlns:mc="http://schemas.openxmlformats.org/markup-compatibility/2006" xmlns:aink="http://schemas.microsoft.com/office/drawing/2016/ink" xmlns:am3d="http://schemas.microsoft.com/office/drawing/2017/model3d" xmlns:o="urn:schemas-microsoft-com:office:office" xmlns:r="http://schemas.openxmlformats.org/officeDocument/2006/relationships" xmlns:m="http://schemas.openxmlformats.org/officeDocument/2006/math" xmlns:v="urn:schemas-microsoft-com:vml" xmlns:wp14="http://schemas.microsoft.com/office/word/2010/wordprocessingDrawing" xmlns:wp="http://schemas.openxmlformats.org/drawingml/2006/wordprocessingDrawing" xmlns:w10="urn:schemas-microsoft-com:office:word" xmlns:w="http://schemas.openxmlformats.org/wordprocessingml/2006/main" xmlns:w14="http://schemas.microsoft.com/office/word/2010/wordml" xmlns:w15="http://schemas.microsoft.com/office/word/2012/wordml" xmlns:w16cid="http://schemas.microsoft.com/office/word/2016/wordml/cid" xmlns:w16se="http://schemas.microsoft.com/office/word/2015/wordml/symex" xmlns:wpg="http://schemas.microsoft.com/office/word/2010/wordprocessingGroup" xmlns:wpi="http://schemas.microsoft.com/office/word/2010/wordprocessingInk" xmlns:wne="http://schemas.microsoft.com/office/word/2006/wordml" xmlns:wps="http://schemas.microsoft.com/office/word/2010/wordprocessingShape" mc:Ignorable="w14 w15 w16se w16cid wp14">
   <w:sdt>
     <w:sdtPr>
       <w:id w:val="1303117109"/>
@@ -559,82 +568,13 @@
       </w:rPr>
     </w:sdtEndPr>
     <w:sdtContent>
+      <w:bookmarkStart w:id="2" w:name="_GoBack" w:displacedByCustomXml="prev"/>
+      <w:bookmarkEnd w:id="2" w:displacedByCustomXml="prev"/>
       <w:p>
         <w:pPr>
           <w:pStyle w:val="Pidipagina"/>
           <w:jc w:val="center"/>
         </w:pPr>
-        <w:r>
-          <w:rPr>
-            <w:b/>
-            <w:i/>
-            <w:noProof/>
-            <w:sz w:val="24"/>
-            <w:lang w:eastAsia="it-IT"/>
-          </w:rPr>
-          <mc:AlternateContent>
-            <mc:Choice Requires="wps">
-              <w:drawing>
-                <wp:anchor distT="0" distB="0" distL="114300" distR="114300" simplePos="0" relativeHeight="251662336" behindDoc="0" locked="0" layoutInCell="1" allowOverlap="1" wp14:anchorId="39A900C0" wp14:editId="238E9B35">
-                  <wp:simplePos x="0" y="0"/>
-                  <wp:positionH relativeFrom="margin">
-                    <wp:align>center</wp:align>
-                  </wp:positionH>
-                  <wp:positionV relativeFrom="margin">
-                    <wp:align>bottom</wp:align>
-                  </wp:positionV>
-                  <wp:extent cx="6715125" cy="0"/>
-                  <wp:effectExtent l="0" t="0" r="28575" b="19050"/>
-                  <wp:wrapSquare wrapText="bothSides"/>
-                  <wp:docPr id="6" name="Connettore diritto 6"/>
-                  <wp:cNvGraphicFramePr/>
-                  <a:graphic xmlns:a="http://schemas.openxmlformats.org/drawingml/2006/main">
-                    <a:graphicData uri="http://schemas.microsoft.com/office/word/2010/wordprocessingShape">
-                      <wps:wsp>
-                        <wps:cNvCnPr/>
-                        <wps:spPr>
-                          <a:xfrm>
-                            <a:off x="0" y="0"/>
-                            <a:ext cx="6715125" cy="0"/>
-                          </a:xfrm>
-                          <a:prstGeom prst="line">
-                            <a:avLst/>
-                          </a:prstGeom>
-                        </wps:spPr>
-                        <wps:style>
-                          <a:lnRef idx="1">
-                            <a:schemeClr val="dk1"/>
-                          </a:lnRef>
-                          <a:fillRef idx="0">
-                            <a:schemeClr val="dk1"/>
-                          </a:fillRef>
-                          <a:effectRef idx="0">
-                            <a:schemeClr val="dk1"/>
-                          </a:effectRef>
-                          <a:fontRef idx="minor">
-                            <a:schemeClr val="tx1"/>
-                          </a:fontRef>
-                        </wps:style>
-                        <wps:bodyPr/>
-                      </wps:wsp>
-                    </a:graphicData>
-                  </a:graphic>
-                  <wp14:sizeRelH relativeFrom="margin">
-                    <wp14:pctWidth>0</wp14:pctWidth>
-                  </wp14:sizeRelH>
-                </wp:anchor>
-              </w:drawing>
-            </mc:Choice>
-            <mc:Fallback>
-              <w:pict>
-                <v:line w14:anchorId="3BB407AE" id="Connettore diritto 6" o:spid="_x0000_s1026" style="position:absolute;z-index:251662336;visibility:visible;mso-wrap-style:square;mso-width-percent:0;mso-wrap-distance-left:9pt;mso-wrap-distance-top:0;mso-wrap-distance-right:9pt;mso-wrap-distance-bottom:0;mso-position-horizontal:center;mso-position-horizontal-relative:margin;mso-position-vertical:bottom;mso-position-vertical-relative:margin;mso-width-percent:0;mso-width-relative:margin" from="0,0" to="528.75pt,0" o:gfxdata="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" strokecolor="black [3200]" strokeweight=".5pt">
-                  <v:stroke joinstyle="miter"/>
-                  <w10:wrap type="square" anchorx="margin" anchory="margin"/>
-                </v:line>
-              </w:pict>
-            </mc:Fallback>
-          </mc:AlternateContent>
-        </w:r>
       </w:p>
       <w:p>
         <w:pPr>
@@ -692,8 +632,8 @@
 </w:ftr>
 </file>
 
-<file path=word/footer2.xml><?xml version="1.0" encoding="utf-8"?>
-<w:ftr xmlns:wpc="http://schemas.microsoft.com/office/word/2010/wordprocessingCanvas" xmlns:cx="http://schemas.microsoft.com/office/drawing/2014/chartex" xmlns:cx1="http://schemas.microsoft.com/office/drawing/2015/9/8/chartex" xmlns:mc="http://schemas.openxmlformats.org/markup-compatibility/2006" xmlns:o="urn:schemas-microsoft-com:office:office" xmlns:r="http://schemas.openxmlformats.org/officeDocument/2006/relationships" xmlns:m="http://schemas.openxmlformats.org/officeDocument/2006/math" xmlns:v="urn:schemas-microsoft-com:vml" xmlns:wp14="http://schemas.microsoft.com/office/word/2010/wordprocessingDrawing" xmlns:wp="http://schemas.openxmlformats.org/drawingml/2006/wordprocessingDrawing" xmlns:w10="urn:schemas-microsoft-com:office:word" xmlns:w="http://schemas.openxmlformats.org/wordprocessingml/2006/main" xmlns:w14="http://schemas.microsoft.com/office/word/2010/wordml" xmlns:w15="http://schemas.microsoft.com/office/word/2012/wordml" xmlns:w16se="http://schemas.microsoft.com/office/word/2015/wordml/symex" xmlns:wpg="http://schemas.microsoft.com/office/word/2010/wordprocessingGroup" xmlns:wpi="http://schemas.microsoft.com/office/word/2010/wordprocessingInk" xmlns:wne="http://schemas.microsoft.com/office/word/2006/wordml" xmlns:wps="http://schemas.microsoft.com/office/word/2010/wordprocessingShape" mc:Ignorable="w14 w15 w16se wp14">
+<file path=word/footer3.xml><?xml version="1.0" encoding="utf-8"?>
+<w:ftr xmlns:wpc="http://schemas.microsoft.com/office/word/2010/wordprocessingCanvas" xmlns:cx="http://schemas.microsoft.com/office/drawing/2014/chartex" xmlns:cx1="http://schemas.microsoft.com/office/drawing/2015/9/8/chartex" xmlns:cx2="http://schemas.microsoft.com/office/drawing/2015/10/21/chartex" xmlns:cx3="http://schemas.microsoft.com/office/drawing/2016/5/9/chartex" xmlns:cx4="http://schemas.microsoft.com/office/drawing/2016/5/10/chartex" xmlns:cx5="http://schemas.microsoft.com/office/drawing/2016/5/11/chartex" xmlns:cx6="http://schemas.microsoft.com/office/drawing/2016/5/12/chartex" xmlns:cx7="http://schemas.microsoft.com/office/drawing/2016/5/13/chartex" xmlns:cx8="http://schemas.microsoft.com/office/drawing/2016/5/14/chartex" xmlns:mc="http://schemas.openxmlformats.org/markup-compatibility/2006" xmlns:aink="http://schemas.microsoft.com/office/drawing/2016/ink" xmlns:am3d="http://schemas.microsoft.com/office/drawing/2017/model3d" xmlns:o="urn:schemas-microsoft-com:office:office" xmlns:r="http://schemas.openxmlformats.org/officeDocument/2006/relationships" xmlns:m="http://schemas.openxmlformats.org/officeDocument/2006/math" xmlns:v="urn:schemas-microsoft-com:vml" xmlns:wp14="http://schemas.microsoft.com/office/word/2010/wordprocessingDrawing" xmlns:wp="http://schemas.openxmlformats.org/drawingml/2006/wordprocessingDrawing" xmlns:w10="urn:schemas-microsoft-com:office:word" xmlns:w="http://schemas.openxmlformats.org/wordprocessingml/2006/main" xmlns:w14="http://schemas.microsoft.com/office/word/2010/wordml" xmlns:w15="http://schemas.microsoft.com/office/word/2012/wordml" xmlns:w16cid="http://schemas.microsoft.com/office/word/2016/wordml/cid" xmlns:w16se="http://schemas.microsoft.com/office/word/2015/wordml/symex" xmlns:wpg="http://schemas.microsoft.com/office/word/2010/wordprocessingGroup" xmlns:wpi="http://schemas.microsoft.com/office/word/2010/wordprocessingInk" xmlns:wne="http://schemas.microsoft.com/office/word/2006/wordml" xmlns:wps="http://schemas.microsoft.com/office/word/2010/wordprocessingShape" mc:Ignorable="w14 w15 w16se w16cid wp14">
   <w:sdt>
     <w:sdtPr>
       <w:id w:val="1629437468"/>
@@ -769,7 +709,7 @@
 </file>
 
 <file path=word/footnotes.xml><?xml version="1.0" encoding="utf-8"?>
-<w:footnotes xmlns:wpc="http://schemas.microsoft.com/office/word/2010/wordprocessingCanvas" xmlns:cx="http://schemas.microsoft.com/office/drawing/2014/chartex" xmlns:cx1="http://schemas.microsoft.com/office/drawing/2015/9/8/chartex" xmlns:mc="http://schemas.openxmlformats.org/markup-compatibility/2006" xmlns:o="urn:schemas-microsoft-com:office:office" xmlns:r="http://schemas.openxmlformats.org/officeDocument/2006/relationships" xmlns:m="http://schemas.openxmlformats.org/officeDocument/2006/math" xmlns:v="urn:schemas-microsoft-com:vml" xmlns:wp14="http://schemas.microsoft.com/office/word/2010/wordprocessingDrawing" xmlns:wp="http://schemas.openxmlformats.org/drawingml/2006/wordprocessingDrawing" xmlns:w10="urn:schemas-microsoft-com:office:word" xmlns:w="http://schemas.openxmlformats.org/wordprocessingml/2006/main" xmlns:w14="http://schemas.microsoft.com/office/word/2010/wordml" xmlns:w15="http://schemas.microsoft.com/office/word/2012/wordml" xmlns:w16se="http://schemas.microsoft.com/office/word/2015/wordml/symex" xmlns:wpg="http://schemas.microsoft.com/office/word/2010/wordprocessingGroup" xmlns:wpi="http://schemas.microsoft.com/office/word/2010/wordprocessingInk" xmlns:wne="http://schemas.microsoft.com/office/word/2006/wordml" xmlns:wps="http://schemas.microsoft.com/office/word/2010/wordprocessingShape" mc:Ignorable="w14 w15 w16se wp14">
+<w:footnotes xmlns:wpc="http://schemas.microsoft.com/office/word/2010/wordprocessingCanvas" xmlns:cx="http://schemas.microsoft.com/office/drawing/2014/chartex" xmlns:cx1="http://schemas.microsoft.com/office/drawing/2015/9/8/chartex" xmlns:cx2="http://schemas.microsoft.com/office/drawing/2015/10/21/chartex" xmlns:cx3="http://schemas.microsoft.com/office/drawing/2016/5/9/chartex" xmlns:cx4="http://schemas.microsoft.com/office/drawing/2016/5/10/chartex" xmlns:cx5="http://schemas.microsoft.com/office/drawing/2016/5/11/chartex" xmlns:cx6="http://schemas.microsoft.com/office/drawing/2016/5/12/chartex" xmlns:cx7="http://schemas.microsoft.com/office/drawing/2016/5/13/chartex" xmlns:cx8="http://schemas.microsoft.com/office/drawing/2016/5/14/chartex" xmlns:mc="http://schemas.openxmlformats.org/markup-compatibility/2006" xmlns:aink="http://schemas.microsoft.com/office/drawing/2016/ink" xmlns:am3d="http://schemas.microsoft.com/office/drawing/2017/model3d" xmlns:o="urn:schemas-microsoft-com:office:office" xmlns:r="http://schemas.openxmlformats.org/officeDocument/2006/relationships" xmlns:m="http://schemas.openxmlformats.org/officeDocument/2006/math" xmlns:v="urn:schemas-microsoft-com:vml" xmlns:wp14="http://schemas.microsoft.com/office/word/2010/wordprocessingDrawing" xmlns:wp="http://schemas.openxmlformats.org/drawingml/2006/wordprocessingDrawing" xmlns:w10="urn:schemas-microsoft-com:office:word" xmlns:w="http://schemas.openxmlformats.org/wordprocessingml/2006/main" xmlns:w14="http://schemas.microsoft.com/office/word/2010/wordml" xmlns:w15="http://schemas.microsoft.com/office/word/2012/wordml" xmlns:w16cid="http://schemas.microsoft.com/office/word/2016/wordml/cid" xmlns:w16se="http://schemas.microsoft.com/office/word/2015/wordml/symex" xmlns:wpg="http://schemas.microsoft.com/office/word/2010/wordprocessingGroup" xmlns:wpi="http://schemas.microsoft.com/office/word/2010/wordprocessingInk" xmlns:wne="http://schemas.microsoft.com/office/word/2006/wordml" xmlns:wps="http://schemas.microsoft.com/office/word/2010/wordprocessingShape" mc:Ignorable="w14 w15 w16se w16cid wp14">
   <w:footnote w:type="separator" w:id="-1">
     <w:p>
       <w:pPr>
@@ -794,7 +734,17 @@
 </file>
 
 <file path=word/header1.xml><?xml version="1.0" encoding="utf-8"?>
-<w:hdr xmlns:wpc="http://schemas.microsoft.com/office/word/2010/wordprocessingCanvas" xmlns:cx="http://schemas.microsoft.com/office/drawing/2014/chartex" xmlns:cx1="http://schemas.microsoft.com/office/drawing/2015/9/8/chartex" xmlns:mc="http://schemas.openxmlformats.org/markup-compatibility/2006" xmlns:o="urn:schemas-microsoft-com:office:office" xmlns:r="http://schemas.openxmlformats.org/officeDocument/2006/relationships" xmlns:m="http://schemas.openxmlformats.org/officeDocument/2006/math" xmlns:v="urn:schemas-microsoft-com:vml" xmlns:wp14="http://schemas.microsoft.com/office/word/2010/wordprocessingDrawing" xmlns:wp="http://schemas.openxmlformats.org/drawingml/2006/wordprocessingDrawing" xmlns:w10="urn:schemas-microsoft-com:office:word" xmlns:w="http://schemas.openxmlformats.org/wordprocessingml/2006/main" xmlns:w14="http://schemas.microsoft.com/office/word/2010/wordml" xmlns:w15="http://schemas.microsoft.com/office/word/2012/wordml" xmlns:w16se="http://schemas.microsoft.com/office/word/2015/wordml/symex" xmlns:wpg="http://schemas.microsoft.com/office/word/2010/wordprocessingGroup" xmlns:wpi="http://schemas.microsoft.com/office/word/2010/wordprocessingInk" xmlns:wne="http://schemas.microsoft.com/office/word/2006/wordml" xmlns:wps="http://schemas.microsoft.com/office/word/2010/wordprocessingShape" mc:Ignorable="w14 w15 w16se wp14">
+<w:hdr xmlns:wpc="http://schemas.microsoft.com/office/word/2010/wordprocessingCanvas" xmlns:cx="http://schemas.microsoft.com/office/drawing/2014/chartex" xmlns:cx1="http://schemas.microsoft.com/office/drawing/2015/9/8/chartex" xmlns:cx2="http://schemas.microsoft.com/office/drawing/2015/10/21/chartex" xmlns:cx3="http://schemas.microsoft.com/office/drawing/2016/5/9/chartex" xmlns:cx4="http://schemas.microsoft.com/office/drawing/2016/5/10/chartex" xmlns:cx5="http://schemas.microsoft.com/office/drawing/2016/5/11/chartex" xmlns:cx6="http://schemas.microsoft.com/office/drawing/2016/5/12/chartex" xmlns:cx7="http://schemas.microsoft.com/office/drawing/2016/5/13/chartex" xmlns:cx8="http://schemas.microsoft.com/office/drawing/2016/5/14/chartex" xmlns:mc="http://schemas.openxmlformats.org/markup-compatibility/2006" xmlns:aink="http://schemas.microsoft.com/office/drawing/2016/ink" xmlns:am3d="http://schemas.microsoft.com/office/drawing/2017/model3d" xmlns:o="urn:schemas-microsoft-com:office:office" xmlns:r="http://schemas.openxmlformats.org/officeDocument/2006/relationships" xmlns:m="http://schemas.openxmlformats.org/officeDocument/2006/math" xmlns:v="urn:schemas-microsoft-com:vml" xmlns:wp14="http://schemas.microsoft.com/office/word/2010/wordprocessingDrawing" xmlns:wp="http://schemas.openxmlformats.org/drawingml/2006/wordprocessingDrawing" xmlns:w10="urn:schemas-microsoft-com:office:word" xmlns:w="http://schemas.openxmlformats.org/wordprocessingml/2006/main" xmlns:w14="http://schemas.microsoft.com/office/word/2010/wordml" xmlns:w15="http://schemas.microsoft.com/office/word/2012/wordml" xmlns:w16cid="http://schemas.microsoft.com/office/word/2016/wordml/cid" xmlns:w16se="http://schemas.microsoft.com/office/word/2015/wordml/symex" xmlns:wpg="http://schemas.microsoft.com/office/word/2010/wordprocessingGroup" xmlns:wpi="http://schemas.microsoft.com/office/word/2010/wordprocessingInk" xmlns:wne="http://schemas.microsoft.com/office/word/2006/wordml" xmlns:wps="http://schemas.microsoft.com/office/word/2010/wordprocessingShape" mc:Ignorable="w14 w15 w16se w16cid wp14">
+  <w:p>
+    <w:pPr>
+      <w:pStyle w:val="Intestazione"/>
+    </w:pPr>
+  </w:p>
+</w:hdr>
+</file>
+
+<file path=word/header2.xml><?xml version="1.0" encoding="utf-8"?>
+<w:hdr xmlns:wpc="http://schemas.microsoft.com/office/word/2010/wordprocessingCanvas" xmlns:cx="http://schemas.microsoft.com/office/drawing/2014/chartex" xmlns:cx1="http://schemas.microsoft.com/office/drawing/2015/9/8/chartex" xmlns:cx2="http://schemas.microsoft.com/office/drawing/2015/10/21/chartex" xmlns:cx3="http://schemas.microsoft.com/office/drawing/2016/5/9/chartex" xmlns:cx4="http://schemas.microsoft.com/office/drawing/2016/5/10/chartex" xmlns:cx5="http://schemas.microsoft.com/office/drawing/2016/5/11/chartex" xmlns:cx6="http://schemas.microsoft.com/office/drawing/2016/5/12/chartex" xmlns:cx7="http://schemas.microsoft.com/office/drawing/2016/5/13/chartex" xmlns:cx8="http://schemas.microsoft.com/office/drawing/2016/5/14/chartex" xmlns:mc="http://schemas.openxmlformats.org/markup-compatibility/2006" xmlns:aink="http://schemas.microsoft.com/office/drawing/2016/ink" xmlns:am3d="http://schemas.microsoft.com/office/drawing/2017/model3d" xmlns:o="urn:schemas-microsoft-com:office:office" xmlns:r="http://schemas.openxmlformats.org/officeDocument/2006/relationships" xmlns:m="http://schemas.openxmlformats.org/officeDocument/2006/math" xmlns:v="urn:schemas-microsoft-com:vml" xmlns:wp14="http://schemas.microsoft.com/office/word/2010/wordprocessingDrawing" xmlns:wp="http://schemas.openxmlformats.org/drawingml/2006/wordprocessingDrawing" xmlns:w10="urn:schemas-microsoft-com:office:word" xmlns:w="http://schemas.openxmlformats.org/wordprocessingml/2006/main" xmlns:w14="http://schemas.microsoft.com/office/word/2010/wordml" xmlns:w15="http://schemas.microsoft.com/office/word/2012/wordml" xmlns:w16cid="http://schemas.microsoft.com/office/word/2016/wordml/cid" xmlns:w16se="http://schemas.microsoft.com/office/word/2015/wordml/symex" xmlns:wpg="http://schemas.microsoft.com/office/word/2010/wordprocessingGroup" xmlns:wpi="http://schemas.microsoft.com/office/word/2010/wordprocessingInk" xmlns:wne="http://schemas.microsoft.com/office/word/2006/wordml" xmlns:wps="http://schemas.microsoft.com/office/word/2010/wordprocessingShape" mc:Ignorable="w14 w15 w16se w16cid wp14">
   <w:p>
     <w:pPr>
       <w:pStyle w:val="Intestazione"/>
@@ -1119,12 +1069,14 @@
       </w:rPr>
       <w:t xml:space="preserve">: </w:t>
     </w:r>
+    <w:proofErr w:type="spellStart"/>
     <w:r>
       <w:rPr>
         <w:sz w:val="24"/>
       </w:rPr>
       <w:t>x.xx.xxx</w:t>
     </w:r>
+    <w:proofErr w:type="spellEnd"/>
     <w:r>
       <w:rPr>
         <w:sz w:val="24"/>
@@ -1156,8 +1108,16 @@
       <w:rPr>
         <w:sz w:val="24"/>
       </w:rPr>
-      <w:t xml:space="preserve"> xx/xx/xxxx</w:t>
-    </w:r>
+      <w:t xml:space="preserve"> xx/xx/</w:t>
+    </w:r>
+    <w:proofErr w:type="spellStart"/>
+    <w:r>
+      <w:rPr>
+        <w:sz w:val="24"/>
+      </w:rPr>
+      <w:t>xxxx</w:t>
+    </w:r>
+    <w:proofErr w:type="spellEnd"/>
   </w:p>
   <w:p>
     <w:pPr>
@@ -1298,8 +1258,8 @@
 </w:hdr>
 </file>
 
-<file path=word/header2.xml><?xml version="1.0" encoding="utf-8"?>
-<w:hdr xmlns:wpc="http://schemas.microsoft.com/office/word/2010/wordprocessingCanvas" xmlns:cx="http://schemas.microsoft.com/office/drawing/2014/chartex" xmlns:cx1="http://schemas.microsoft.com/office/drawing/2015/9/8/chartex" xmlns:mc="http://schemas.openxmlformats.org/markup-compatibility/2006" xmlns:o="urn:schemas-microsoft-com:office:office" xmlns:r="http://schemas.openxmlformats.org/officeDocument/2006/relationships" xmlns:m="http://schemas.openxmlformats.org/officeDocument/2006/math" xmlns:v="urn:schemas-microsoft-com:vml" xmlns:wp14="http://schemas.microsoft.com/office/word/2010/wordprocessingDrawing" xmlns:wp="http://schemas.openxmlformats.org/drawingml/2006/wordprocessingDrawing" xmlns:w10="urn:schemas-microsoft-com:office:word" xmlns:w="http://schemas.openxmlformats.org/wordprocessingml/2006/main" xmlns:w14="http://schemas.microsoft.com/office/word/2010/wordml" xmlns:w15="http://schemas.microsoft.com/office/word/2012/wordml" xmlns:w16se="http://schemas.microsoft.com/office/word/2015/wordml/symex" xmlns:wpg="http://schemas.microsoft.com/office/word/2010/wordprocessingGroup" xmlns:wpi="http://schemas.microsoft.com/office/word/2010/wordprocessingInk" xmlns:wne="http://schemas.microsoft.com/office/word/2006/wordml" xmlns:wps="http://schemas.microsoft.com/office/word/2010/wordprocessingShape" mc:Ignorable="w14 w15 w16se wp14">
+<file path=word/header3.xml><?xml version="1.0" encoding="utf-8"?>
+<w:hdr xmlns:wpc="http://schemas.microsoft.com/office/word/2010/wordprocessingCanvas" xmlns:cx="http://schemas.microsoft.com/office/drawing/2014/chartex" xmlns:cx1="http://schemas.microsoft.com/office/drawing/2015/9/8/chartex" xmlns:cx2="http://schemas.microsoft.com/office/drawing/2015/10/21/chartex" xmlns:cx3="http://schemas.microsoft.com/office/drawing/2016/5/9/chartex" xmlns:cx4="http://schemas.microsoft.com/office/drawing/2016/5/10/chartex" xmlns:cx5="http://schemas.microsoft.com/office/drawing/2016/5/11/chartex" xmlns:cx6="http://schemas.microsoft.com/office/drawing/2016/5/12/chartex" xmlns:cx7="http://schemas.microsoft.com/office/drawing/2016/5/13/chartex" xmlns:cx8="http://schemas.microsoft.com/office/drawing/2016/5/14/chartex" xmlns:mc="http://schemas.openxmlformats.org/markup-compatibility/2006" xmlns:aink="http://schemas.microsoft.com/office/drawing/2016/ink" xmlns:am3d="http://schemas.microsoft.com/office/drawing/2017/model3d" xmlns:o="urn:schemas-microsoft-com:office:office" xmlns:r="http://schemas.openxmlformats.org/officeDocument/2006/relationships" xmlns:m="http://schemas.openxmlformats.org/officeDocument/2006/math" xmlns:v="urn:schemas-microsoft-com:vml" xmlns:wp14="http://schemas.microsoft.com/office/word/2010/wordprocessingDrawing" xmlns:wp="http://schemas.openxmlformats.org/drawingml/2006/wordprocessingDrawing" xmlns:w10="urn:schemas-microsoft-com:office:word" xmlns:w="http://schemas.openxmlformats.org/wordprocessingml/2006/main" xmlns:w14="http://schemas.microsoft.com/office/word/2010/wordml" xmlns:w15="http://schemas.microsoft.com/office/word/2012/wordml" xmlns:w16cid="http://schemas.microsoft.com/office/word/2016/wordml/cid" xmlns:w16se="http://schemas.microsoft.com/office/word/2015/wordml/symex" xmlns:wpg="http://schemas.microsoft.com/office/word/2010/wordprocessingGroup" xmlns:wpi="http://schemas.microsoft.com/office/word/2010/wordprocessingInk" xmlns:wne="http://schemas.microsoft.com/office/word/2006/wordml" xmlns:wps="http://schemas.microsoft.com/office/word/2010/wordprocessingShape" mc:Ignorable="w14 w15 w16se w16cid wp14">
   <w:p>
     <w:pPr>
       <w:pStyle w:val="Intestazione"/>
@@ -1636,12 +1596,14 @@
       </w:rPr>
       <w:t xml:space="preserve">: </w:t>
     </w:r>
+    <w:proofErr w:type="spellStart"/>
     <w:r>
       <w:rPr>
         <w:sz w:val="24"/>
       </w:rPr>
       <w:t>x.xx.xxx</w:t>
     </w:r>
+    <w:proofErr w:type="spellEnd"/>
     <w:r>
       <w:rPr>
         <w:sz w:val="24"/>
@@ -1673,8 +1635,16 @@
       <w:rPr>
         <w:sz w:val="24"/>
       </w:rPr>
-      <w:t xml:space="preserve"> xx/xx/xxxx</w:t>
-    </w:r>
+      <w:t xml:space="preserve"> xx/xx/</w:t>
+    </w:r>
+    <w:proofErr w:type="spellStart"/>
+    <w:r>
+      <w:rPr>
+        <w:sz w:val="24"/>
+      </w:rPr>
+      <w:t>xxxx</w:t>
+    </w:r>
+    <w:proofErr w:type="spellEnd"/>
   </w:p>
   <w:p>
     <w:pPr>
@@ -1817,7 +1787,7 @@
 </file>
 
 <file path=word/styles.xml><?xml version="1.0" encoding="utf-8"?>
-<w:styles xmlns:mc="http://schemas.openxmlformats.org/markup-compatibility/2006" xmlns:r="http://schemas.openxmlformats.org/officeDocument/2006/relationships" xmlns:w="http://schemas.openxmlformats.org/wordprocessingml/2006/main" xmlns:w14="http://schemas.microsoft.com/office/word/2010/wordml" xmlns:w15="http://schemas.microsoft.com/office/word/2012/wordml" xmlns:w16se="http://schemas.microsoft.com/office/word/2015/wordml/symex" mc:Ignorable="w14 w15 w16se">
+<w:styles xmlns:mc="http://schemas.openxmlformats.org/markup-compatibility/2006" xmlns:r="http://schemas.openxmlformats.org/officeDocument/2006/relationships" xmlns:w="http://schemas.openxmlformats.org/wordprocessingml/2006/main" xmlns:w14="http://schemas.microsoft.com/office/word/2010/wordml" xmlns:w15="http://schemas.microsoft.com/office/word/2012/wordml" xmlns:w16cid="http://schemas.microsoft.com/office/word/2016/wordml/cid" xmlns:w16se="http://schemas.microsoft.com/office/word/2015/wordml/symex" mc:Ignorable="w14 w15 w16se w16cid">
   <w:docDefaults>
     <w:rPrDefault>
       <w:rPr>
@@ -1833,7 +1803,7 @@
       </w:pPr>
     </w:pPrDefault>
   </w:docDefaults>
-  <w:latentStyles w:defLockedState="0" w:defUIPriority="99" w:defSemiHidden="0" w:defUnhideWhenUsed="0" w:defQFormat="0" w:count="371">
+  <w:latentStyles w:defLockedState="0" w:defUIPriority="99" w:defSemiHidden="0" w:defUnhideWhenUsed="0" w:defQFormat="0" w:count="375">
     <w:lsdException w:name="Normal" w:uiPriority="0" w:qFormat="1"/>
     <w:lsdException w:name="heading 1" w:uiPriority="9" w:qFormat="1"/>
     <w:lsdException w:name="heading 2" w:semiHidden="1" w:uiPriority="9" w:unhideWhenUsed="1" w:qFormat="1"/>
@@ -1939,7 +1909,6 @@
     <w:lsdException w:name="HTML Sample" w:semiHidden="1" w:unhideWhenUsed="1"/>
     <w:lsdException w:name="HTML Typewriter" w:semiHidden="1" w:unhideWhenUsed="1"/>
     <w:lsdException w:name="HTML Variable" w:semiHidden="1" w:unhideWhenUsed="1"/>
-    <w:lsdException w:name="Normal Table" w:semiHidden="1" w:unhideWhenUsed="1"/>
     <w:lsdException w:name="annotation subject" w:semiHidden="1" w:unhideWhenUsed="1"/>
     <w:lsdException w:name="No List" w:semiHidden="1" w:unhideWhenUsed="1"/>
     <w:lsdException w:name="Outline List 1" w:semiHidden="1" w:unhideWhenUsed="1"/>
@@ -1983,10 +1952,8 @@
     <w:lsdException w:name="Table Elegant" w:semiHidden="1" w:unhideWhenUsed="1"/>
     <w:lsdException w:name="Table Professional" w:semiHidden="1" w:unhideWhenUsed="1"/>
     <w:lsdException w:name="Table Subtle 1" w:semiHidden="1" w:unhideWhenUsed="1"/>
-    <w:lsdException w:name="Table Subtle 2" w:semiHidden="1" w:unhideWhenUsed="1"/>
     <w:lsdException w:name="Table Web 1" w:semiHidden="1" w:unhideWhenUsed="1"/>
     <w:lsdException w:name="Table Web 2" w:semiHidden="1" w:unhideWhenUsed="1"/>
-    <w:lsdException w:name="Table Web 3" w:semiHidden="1" w:unhideWhenUsed="1"/>
     <w:lsdException w:name="Balloon Text" w:semiHidden="1" w:unhideWhenUsed="1"/>
     <w:lsdException w:name="Table Grid" w:uiPriority="39"/>
     <w:lsdException w:name="Table Theme" w:semiHidden="1" w:unhideWhenUsed="1"/>
@@ -2205,6 +2172,10 @@
     <w:lsdException w:name="List Table 5 Dark Accent 6" w:uiPriority="50"/>
     <w:lsdException w:name="List Table 6 Colorful Accent 6" w:uiPriority="51"/>
     <w:lsdException w:name="List Table 7 Colorful Accent 6" w:uiPriority="52"/>
+    <w:lsdException w:name="Mention" w:semiHidden="1" w:unhideWhenUsed="1"/>
+    <w:lsdException w:name="Smart Hyperlink" w:semiHidden="1" w:unhideWhenUsed="1"/>
+    <w:lsdException w:name="Hashtag" w:semiHidden="1" w:unhideWhenUsed="1"/>
+    <w:lsdException w:name="Unresolved Mention" w:semiHidden="1" w:unhideWhenUsed="1"/>
   </w:latentStyles>
   <w:style w:type="paragraph" w:default="1" w:styleId="Normale">
     <w:name w:val="Normal"/>
@@ -2672,7 +2643,7 @@
 </file>
 
 <file path=customXml/itemProps1.xml><?xml version="1.0" encoding="utf-8"?>
-<ds:datastoreItem xmlns:ds="http://schemas.openxmlformats.org/officeDocument/2006/customXml" ds:itemID="{E4DA5091-442F-4ECC-B48E-67AB4F996FDC}">
+<ds:datastoreItem xmlns:ds="http://schemas.openxmlformats.org/officeDocument/2006/customXml" ds:itemID="{84A5770C-E631-4FE4-B8B2-DEEDDBA3269E}">
   <ds:schemaRefs>
     <ds:schemaRef ds:uri="http://schemas.openxmlformats.org/officeDocument/2006/bibliography"/>
   </ds:schemaRefs>

</xml_diff>